<commit_message>
layout changes, sizer improvements
</commit_message>
<xml_diff>
--- a/documentation/BuiltinApps.docx
+++ b/documentation/BuiltinApps.docx
@@ -735,83 +735,95 @@
           <w:i/>
           <w:sz w:val="20"/>
         </w:rPr>
-        <w:t>activate</w:t>
-      </w:r>
-      <w:r>
-        <w:rPr>
-          <w:sz w:val="20"/>
-        </w:rPr>
-        <w:t xml:space="preserve"> - function, if you define this when the next activate will be called, this descriptor will be saved and upon the next hide it will call this function ( used to switch back to an active UI after closing the current one )</w:t>
-      </w:r>
-    </w:p>
-    <w:p>
-      <w:pPr>
-        <w:rPr>
-          <w:sz w:val="20"/>
-        </w:rPr>
-      </w:pPr>
-      <w:r>
-        <w:rPr>
-          <w:b/>
-          <w:i/>
-          <w:sz w:val="20"/>
-        </w:rPr>
-        <w:t>passToActivate</w:t>
-      </w:r>
-      <w:r>
-        <w:rPr>
-          <w:b/>
-          <w:i/>
-          <w:sz w:val="20"/>
-        </w:rPr>
-        <w:t xml:space="preserve"> –</w:t>
-      </w:r>
-      <w:r>
-        <w:rPr>
-          <w:sz w:val="20"/>
-        </w:rPr>
-        <w:t xml:space="preserve"> </w:t>
-      </w:r>
-      <w:r>
-        <w:rPr>
-          <w:sz w:val="20"/>
-        </w:rPr>
-        <w:t xml:space="preserve">array of parameters to pass </w:t>
-      </w:r>
-      <w:r>
-        <w:rPr>
-          <w:sz w:val="20"/>
-        </w:rPr>
-        <w:t>to activator</w:t>
-      </w:r>
-      <w:r>
-        <w:rPr>
-          <w:sz w:val="20"/>
-        </w:rPr>
-        <w:t xml:space="preserve"> ( if you don’t provide a array </w:t>
+        <w:t>hide</w:t>
+      </w:r>
+      <w:r>
+        <w:rPr>
+          <w:sz w:val="20"/>
+        </w:rPr>
+        <w:t xml:space="preserve"> – function to call to hide the UI</w:t>
+      </w:r>
+    </w:p>
+    <w:p>
+      <w:pPr>
+        <w:rPr>
+          <w:sz w:val="20"/>
+        </w:rPr>
+      </w:pPr>
+      <w:r>
+        <w:rPr>
+          <w:b/>
+          <w:i/>
+          <w:sz w:val="20"/>
+        </w:rPr>
+        <w:t>passToHide –</w:t>
+      </w:r>
+      <w:r>
+        <w:rPr>
+          <w:sz w:val="20"/>
+        </w:rPr>
+        <w:t xml:space="preserve"> array of parameters to pass to activator ( if you don’t provide a array [] it will not pass the arguments )</w:t>
+      </w:r>
+    </w:p>
+    <w:p>
+      <w:pPr>
+        <w:rPr>
+          <w:b/>
+          <w:i/>
+          <w:sz w:val="20"/>
+        </w:rPr>
+      </w:pPr>
+      <w:r>
+        <w:rPr>
+          <w:sz w:val="20"/>
+        </w:rPr>
+        <w:t>//not supported yet</w:t>
       </w:r>
       <w:bookmarkStart w:id="0" w:name="_GoBack"/>
       <w:bookmarkEnd w:id="0"/>
-      <w:r>
-        <w:rPr>
-          <w:sz w:val="20"/>
-        </w:rPr>
-        <w:t>[] it will not pass the arguments )</w:t>
-      </w:r>
-    </w:p>
-    <w:p>
-      <w:pPr>
-        <w:rPr>
-          <w:sz w:val="20"/>
-        </w:rPr>
-      </w:pPr>
-      <w:r>
-        <w:rPr>
-          <w:b/>
-          <w:i/>
-          <w:sz w:val="20"/>
-        </w:rPr>
-        <w:t>hide</w:t>
+    </w:p>
+    <w:p>
+      <w:pPr>
+        <w:rPr>
+          <w:sz w:val="20"/>
+        </w:rPr>
+      </w:pPr>
+      <w:r>
+        <w:rPr>
+          <w:b/>
+          <w:i/>
+          <w:sz w:val="20"/>
+        </w:rPr>
+        <w:t>activate</w:t>
+      </w:r>
+      <w:r>
+        <w:rPr>
+          <w:sz w:val="20"/>
+        </w:rPr>
+        <w:t xml:space="preserve"> - function, if you define this when the next activate will be called, this descriptor will be saved and upon the next hide it will call this function ( used to switch back to an active UI after closing the current one )</w:t>
+      </w:r>
+    </w:p>
+    <w:p>
+      <w:pPr>
+        <w:rPr>
+          <w:sz w:val="20"/>
+        </w:rPr>
+      </w:pPr>
+      <w:r>
+        <w:rPr>
+          <w:b/>
+          <w:i/>
+          <w:sz w:val="20"/>
+        </w:rPr>
+        <w:t>passToActivate</w:t>
+      </w:r>
+      <w:r>
+        <w:rPr>
+          <w:b/>
+          <w:i/>
+          <w:sz w:val="20"/>
+        </w:rPr>
+        <w:t xml:space="preserve"> –</w:t>
       </w:r>
       <w:r>
         <w:rPr>
@@ -823,86 +835,114 @@
         <w:rPr>
           <w:sz w:val="20"/>
         </w:rPr>
-        <w:t>–</w:t>
-      </w:r>
-      <w:r>
-        <w:rPr>
-          <w:sz w:val="20"/>
-        </w:rPr>
-        <w:t xml:space="preserve"> function</w:t>
-      </w:r>
-      <w:r>
-        <w:rPr>
-          <w:sz w:val="20"/>
+        <w:t xml:space="preserve">array of parameters to pass </w:t>
+      </w:r>
+      <w:r>
+        <w:rPr>
+          <w:sz w:val="20"/>
+        </w:rPr>
+        <w:t>to activator</w:t>
+      </w:r>
+      <w:r>
+        <w:rPr>
+          <w:sz w:val="20"/>
+        </w:rPr>
+        <w:t xml:space="preserve"> ( if you don’t provide a array [] it will not pass the arguments )</w:t>
+      </w:r>
+    </w:p>
+    <w:p>
+      <w:pPr>
+        <w:rPr>
+          <w:sz w:val="20"/>
+        </w:rPr>
+      </w:pPr>
+    </w:p>
+    <w:p>
+      <w:pPr>
+        <w:ind w:left="-1134"/>
+        <w:rPr>
+          <w:sz w:val="20"/>
+        </w:rPr>
+      </w:pPr>
+      <w:r>
+        <w:rPr>
+          <w:b/>
+          <w:i/>
+          <w:sz w:val="20"/>
+        </w:rPr>
+        <w:t>}</w:t>
+      </w:r>
+    </w:p>
+    <w:p>
+      <w:pPr>
+        <w:ind w:left="-1134"/>
+        <w:rPr>
+          <w:sz w:val="20"/>
+        </w:rPr>
+      </w:pPr>
+    </w:p>
+    <w:p>
+      <w:pPr>
+        <w:ind w:left="-1134"/>
+        <w:rPr>
+          <w:sz w:val="22"/>
+        </w:rPr>
+      </w:pPr>
+      <w:r>
+        <w:rPr>
+          <w:sz w:val="22"/>
+        </w:rPr>
+        <w:t>Interdependent apps:</w:t>
+      </w:r>
+      <w:r>
+        <w:rPr>
+          <w:sz w:val="22"/>
+        </w:rPr>
+        <w:t xml:space="preserve"> some apps may depend on others to perform certain functions. For this to happen the apps need to be globally accessible somehow. The convention is to add the app’s running context (this) to the Editor global object under the same name as the application.</w:t>
+      </w:r>
+    </w:p>
+    <w:p>
+      <w:pPr>
+        <w:ind w:left="-1134"/>
+        <w:rPr>
+          <w:sz w:val="22"/>
+          <w:u w:val="single"/>
+        </w:rPr>
+      </w:pPr>
+      <w:r>
+        <w:rPr>
+          <w:sz w:val="22"/>
+        </w:rPr>
+        <w:lastRenderedPageBreak/>
+        <w:t xml:space="preserve">Example: </w:t>
+      </w:r>
+      <w:r>
+        <w:rPr>
+          <w:sz w:val="22"/>
+          <w:u w:val="single"/>
+        </w:rPr>
+        <w:t>sizer</w:t>
+      </w:r>
+      <w:r>
+        <w:rPr>
+          <w:sz w:val="22"/>
+          <w:u w:val="single"/>
+        </w:rPr>
+        <w:t xml:space="preserve"> should be listed as Editor.</w:t>
+      </w:r>
+      <w:r>
+        <w:rPr>
+          <w:sz w:val="22"/>
+          <w:u w:val="single"/>
         </w:rPr>
         <w:t xml:space="preserve"> </w:t>
       </w:r>
       <w:r>
         <w:rPr>
-          <w:sz w:val="20"/>
-        </w:rPr>
-        <w:t>to call to hide the UI</w:t>
-      </w:r>
-    </w:p>
-    <w:p>
-      <w:pPr>
-        <w:rPr>
-          <w:sz w:val="20"/>
-        </w:rPr>
-      </w:pPr>
-      <w:r>
-        <w:rPr>
-          <w:b/>
-          <w:i/>
-          <w:sz w:val="20"/>
-        </w:rPr>
-        <w:t>passTo</w:t>
-      </w:r>
-      <w:r>
-        <w:rPr>
-          <w:b/>
-          <w:i/>
-          <w:sz w:val="20"/>
-        </w:rPr>
-        <w:t>Hide</w:t>
-      </w:r>
-      <w:r>
-        <w:rPr>
-          <w:b/>
-          <w:i/>
-          <w:sz w:val="20"/>
-        </w:rPr>
-        <w:t xml:space="preserve"> –</w:t>
-      </w:r>
-      <w:r>
-        <w:rPr>
-          <w:sz w:val="20"/>
-        </w:rPr>
-        <w:t xml:space="preserve"> </w:t>
-      </w:r>
-      <w:r>
-        <w:rPr>
-          <w:sz w:val="20"/>
-        </w:rPr>
-        <w:t xml:space="preserve">array </w:t>
-      </w:r>
-      <w:r>
-        <w:rPr>
-          <w:sz w:val="20"/>
-        </w:rPr>
-        <w:t>of parameters to pass to activator ( if you don’t provide a</w:t>
-      </w:r>
-      <w:r>
-        <w:rPr>
-          <w:sz w:val="20"/>
-        </w:rPr>
-        <w:t xml:space="preserve"> array</w:t>
-      </w:r>
-      <w:r>
-        <w:rPr>
-          <w:sz w:val="20"/>
-        </w:rPr>
-        <w:t xml:space="preserve"> [] it will not pass the arguments )</w:t>
+          <w:sz w:val="22"/>
+          <w:u w:val="single"/>
+        </w:rPr>
+        <w:t>sizer</w:t>
       </w:r>
     </w:p>
     <w:p>
@@ -912,14 +952,6 @@
           <w:sz w:val="20"/>
         </w:rPr>
       </w:pPr>
-      <w:r>
-        <w:rPr>
-          <w:b/>
-          <w:i/>
-          <w:sz w:val="20"/>
-        </w:rPr>
-        <w:t>}</w:t>
-      </w:r>
     </w:p>
     <w:p>
       <w:pPr>
@@ -928,61 +960,46 @@
           <w:sz w:val="20"/>
         </w:rPr>
       </w:pPr>
+      <w:r>
+        <w:rPr>
+          <w:sz w:val="20"/>
+        </w:rPr>
+        <w:t>sizer – app that allows resizing and rotation of containers and also facilitates the triggering of the container options menu</w:t>
+      </w:r>
     </w:p>
     <w:p>
       <w:pPr>
         <w:ind w:left="-1134"/>
         <w:rPr>
-          <w:sz w:val="22"/>
-        </w:rPr>
-      </w:pPr>
-      <w:r>
-        <w:rPr>
-          <w:sz w:val="22"/>
-        </w:rPr>
-        <w:t>Interdependent apps:</w:t>
-      </w:r>
-      <w:r>
-        <w:rPr>
-          <w:sz w:val="22"/>
-        </w:rPr>
-        <w:t xml:space="preserve"> some apps may depend on others to perform certain functions. For this to happen the apps need to be globally accessible somehow. The convention is to add the app’s running context (this) to the Editor global object under the same name as the application.</w:t>
-      </w:r>
+          <w:sz w:val="20"/>
+        </w:rPr>
+      </w:pPr>
     </w:p>
     <w:p>
       <w:pPr>
         <w:ind w:left="-1134"/>
         <w:rPr>
-          <w:sz w:val="22"/>
-        </w:rPr>
-      </w:pPr>
-      <w:r>
-        <w:rPr>
-          <w:sz w:val="22"/>
-        </w:rPr>
-        <w:t>Example: quickAddInterface should be listed as Editor.quickAddInterface</w:t>
+          <w:sz w:val="20"/>
+        </w:rPr>
+      </w:pPr>
+      <w:r>
+        <w:rPr>
+          <w:sz w:val="20"/>
+        </w:rPr>
+        <w:t>quickAddInterface</w:t>
       </w:r>
     </w:p>
     <w:p>
       <w:pPr>
         <w:ind w:left="-1134"/>
         <w:rPr>
-          <w:sz w:val="20"/>
-        </w:rPr>
-      </w:pPr>
-    </w:p>
-    <w:p>
-      <w:pPr>
-        <w:ind w:left="-1134"/>
-        <w:rPr>
-          <w:sz w:val="22"/>
-        </w:rPr>
-      </w:pPr>
-      <w:r>
-        <w:rPr>
-          <w:sz w:val="22"/>
-        </w:rPr>
-        <w:lastRenderedPageBreak/>
+          <w:sz w:val="22"/>
+        </w:rPr>
+      </w:pPr>
+      <w:r>
+        <w:rPr>
+          <w:sz w:val="22"/>
+        </w:rPr>
         <w:t>UI Explainer</w:t>
       </w:r>
       <w:r>

</xml_diff>